<commit_message>
setup for database migrations
</commit_message>
<xml_diff>
--- a/Documents/TenantMamagement.docx
+++ b/Documents/TenantMamagement.docx
@@ -14088,38 +14088,7 @@
           <w:kern w:val="0"/>
           <w:sz w:val="18"/>
           <w:szCs w:val="18"/>
-          <w:lang w:bidi="ne-NP"/>
-          <w14:ligatures w14:val="none"/>
-        </w:rPr>
-      </w:pPr>
-    </w:p>
-    <w:p>
-      <w:pPr>
-        <w:shd w:val="clear" w:color="auto" w:fill="F7F7F7"/>
-        <w:tabs>
-          <w:tab w:val="left" w:pos="916"/>
-          <w:tab w:val="left" w:pos="1832"/>
-          <w:tab w:val="left" w:pos="2748"/>
-          <w:tab w:val="left" w:pos="3664"/>
-          <w:tab w:val="left" w:pos="4580"/>
-          <w:tab w:val="left" w:pos="5496"/>
-          <w:tab w:val="left" w:pos="6412"/>
-          <w:tab w:val="left" w:pos="7328"/>
-          <w:tab w:val="left" w:pos="8244"/>
-          <w:tab w:val="left" w:pos="9160"/>
-          <w:tab w:val="left" w:pos="10076"/>
-          <w:tab w:val="left" w:pos="10992"/>
-          <w:tab w:val="left" w:pos="11908"/>
-          <w:tab w:val="left" w:pos="12824"/>
-          <w:tab w:val="left" w:pos="13740"/>
-          <w:tab w:val="left" w:pos="14656"/>
-        </w:tabs>
-        <w:spacing w:after="0" w:line="240" w:lineRule="auto"/>
-        <w:rPr>
-          <w:rFonts w:ascii="Courier New" w:eastAsia="Times New Roman" w:hAnsi="Courier New" w:cs="Courier New"/>
-          <w:kern w:val="0"/>
-          <w:sz w:val="18"/>
-          <w:szCs w:val="18"/>
+          <w:u w:val="single"/>
           <w:lang w:bidi="ne-NP"/>
           <w14:ligatures w14:val="none"/>
         </w:rPr>

</xml_diff>